<commit_message>
Made bond sheet functional.
</commit_message>
<xml_diff>
--- a/demo.docx
+++ b/demo.docx
@@ -17,7 +17,7 @@
     </w:p>
     <w:p>
       <w:r>
-        <w:t>The defendant is: Justin Kudela</w:t>
+        <w:t>The defendant is: Justin</w:t>
       </w:r>
     </w:p>
     <w:p>
@@ -32,7 +32,7 @@
     </w:p>
     <w:p>
       <w:r>
-        <w:t>Justin Kudela has plead No Contest and this court finds Justin Kudela Guilty.</w:t>
+        <w:t>Justin has plead No Contest and this court finds Justin Guilty.</w:t>
       </w:r>
     </w:p>
     <w:p>
@@ -57,22 +57,6 @@
       </w:pPr>
       <w:r>
         <w:t>The defendant's driver's license is revoked.</w:t>
-      </w:r>
-    </w:p>
-    <w:p>
-      <w:pPr>
-        <w:pStyle w:val="ListParagraph"/>
-      </w:pPr>
-      <w:r>
-        <w:t>Weekend reporting is required for Justin Kudela for the charge of Domestic Violence.</w:t>
-      </w:r>
-    </w:p>
-    <w:p>
-      <w:pPr>
-        <w:pStyle w:val="ListParagraph"/>
-      </w:pPr>
-      <w:r>
-        <w:t>GPS Monitoring is required for Justin Kudela.</w:t>
       </w:r>
     </w:p>
     <w:sectPr>

</xml_diff>